<commit_message>
FIX request expand inspection
</commit_message>
<xml_diff>
--- a/IMS/wwwroot/Report/ExpandTemplate.docx
+++ b/IMS/wwwroot/Report/ExpandTemplate.docx
@@ -534,7 +534,7 @@
         <w:rPr>
           <w:szCs w:val="26"/>
         </w:rPr>
-        <w:t>: __</w:t>
+        <w:t>: </w:t>
       </w:r>
       <w:r>
         <w:rPr>
@@ -546,7 +546,7 @@
         <w:rPr>
           <w:szCs w:val="26"/>
         </w:rPr>
-        <w:t>__</w:t>
+        <w:t/>
       </w:r>
     </w:p>
     <w:p>
@@ -659,7 +659,7 @@
         <w:rPr>
           <w:szCs w:val="26"/>
         </w:rPr>
-        <w:t>__</w:t>
+        <w:t/>
       </w:r>
       <w:r>
         <w:rPr>
@@ -671,7 +671,7 @@
         <w:rPr>
           <w:szCs w:val="26"/>
         </w:rPr>
-        <w:t>__</w:t>
+        <w:t/>
       </w:r>
     </w:p>
     <w:p>
@@ -750,7 +750,7 @@
         <w:rPr>
           <w:szCs w:val="26"/>
         </w:rPr>
-        <w:t>) __</w:t>
+        <w:t>) </w:t>
       </w:r>
       <w:r>
         <w:rPr>
@@ -762,7 +762,7 @@
         <w:rPr>
           <w:szCs w:val="26"/>
         </w:rPr>
-        <w:t>__</w:t>
+        <w:t/>
       </w:r>
       <w:r>
         <w:rPr>
@@ -1062,7 +1062,7 @@
         <w:rPr>
           <w:szCs w:val="26"/>
         </w:rPr>
-        <w:t xml:space="preserve"> __</w:t>
+        <w:t xml:space="preserve"> </w:t>
       </w:r>
       <w:r>
         <w:rPr>
@@ -1074,7 +1074,7 @@
         <w:rPr>
           <w:szCs w:val="26"/>
         </w:rPr>
-        <w:t>__</w:t>
+        <w:t/>
       </w:r>
       <w:r>
         <w:rPr>
@@ -1128,7 +1128,7 @@
           <w:szCs w:val="26"/>
         </w:rPr>
         <w:tab/>
-        <w:t>Serial number __SerialNo__</w:t>
+        <w:t>Serial number: __SerialNo__</w:t>
       </w:r>
       <w:r>
         <w:rPr>
@@ -1352,7 +1352,7 @@
           <w:szCs w:val="26"/>
         </w:rPr>
         <w:tab/>
-        <w:t>__Gateway__</w:t>
+        <w:t>Gateway</w:t>
       </w:r>
       <w:r>
         <w:rPr>

</xml_diff>